<commit_message>
Mise à jour des User Stories Améliorations
</commit_message>
<xml_diff>
--- a/User_stories_Améliorations.docx
+++ b/User_stories_Améliorations.docx
@@ -206,6 +206,73 @@
       </w:r>
     </w:p>
     <w:p/>
+    <w:p/>
+    <w:p>
+      <w:pPr>
+        <w:rPr>
+          <w:rFonts w:ascii="Gill Sans Light" w:hAnsi="Gill Sans Light" w:cs="Gill Sans Light"/>
+          <w:b/>
+          <w:bCs/>
+        </w:rPr>
+      </w:pPr>
+      <w:r>
+        <w:t>3</w:t>
+      </w:r>
+      <w:r>
+        <w:rPr>
+          <w:rFonts w:ascii="Gill Sans Light" w:hAnsi="Gill Sans Light" w:cs="Gill Sans Light"/>
+          <w:b/>
+          <w:bCs/>
+        </w:rPr>
+        <w:t>.4 Chat – Supprimer contact</w:t>
+      </w:r>
+    </w:p>
+    <w:p>
+      <w:pPr>
+        <w:jc w:val="both"/>
+        <w:rPr>
+          <w:rFonts w:ascii="Gill Sans Light" w:hAnsi="Gill Sans Light" w:cs="Gill Sans Light"/>
+        </w:rPr>
+      </w:pPr>
+      <w:r>
+        <w:rPr>
+          <w:rFonts w:ascii="Gill Sans Light" w:hAnsi="Gill Sans Light" w:cs="Gill Sans Light"/>
+        </w:rPr>
+        <w:t>L</w:t>
+      </w:r>
+      <w:r>
+        <w:rPr>
+          <w:rFonts w:ascii="Gill Sans Light" w:hAnsi="Gill Sans Light" w:cs="Gill Sans Light"/>
+        </w:rPr>
+        <w:t xml:space="preserve">ocalité de l’information : placer le bouton </w:t>
+      </w:r>
+      <w:proofErr w:type="spellStart"/>
+      <w:r>
+        <w:rPr>
+          <w:rFonts w:ascii="Gill Sans Light" w:hAnsi="Gill Sans Light" w:cs="Gill Sans Light"/>
+        </w:rPr>
+        <w:t>supp</w:t>
+      </w:r>
+      <w:proofErr w:type="spellEnd"/>
+      <w:r>
+        <w:rPr>
+          <w:rFonts w:ascii="Gill Sans Light" w:hAnsi="Gill Sans Light" w:cs="Gill Sans Light"/>
+        </w:rPr>
+        <w:t xml:space="preserve"> au niveau de chaque conservation dans </w:t>
+      </w:r>
+      <w:r>
+        <w:rPr>
+          <w:rFonts w:ascii="Gill Sans Light" w:hAnsi="Gill Sans Light" w:cs="Gill Sans Light"/>
+        </w:rPr>
+        <w:t>la liste compacte</w:t>
+      </w:r>
+      <w:r>
+        <w:rPr>
+          <w:rFonts w:ascii="Gill Sans Light" w:hAnsi="Gill Sans Light" w:cs="Gill Sans Light"/>
+        </w:rPr>
+        <w:t xml:space="preserve"> de façon à ne pas avoir en rentrer d’email.</w:t>
+      </w:r>
+    </w:p>
     <w:sectPr>
       <w:pgSz w:w="11900" w:h="16840"/>
       <w:pgMar w:top="1417" w:right="1417" w:bottom="1417" w:left="1417" w:header="708" w:footer="708" w:gutter="0"/>

</xml_diff>